<commit_message>
Uploaded a new version of Tabby walkthrough
Correct a mistake: "on Internet" into "on the Internet"
</commit_message>
<xml_diff>
--- a/HTB/Linux/Easy/Tabby/Tabby Walkthrough.docx
+++ b/HTB/Linux/Easy/Tabby/Tabby Walkthrough.docx
@@ -2015,7 +2015,19 @@
         <w:rPr>
           <w:lang w:val="en-US"/>
         </w:rPr>
-        <w:t xml:space="preserve"> parameter to perform a directory traversal attack. Looking for the Tomcat documentation on Internet, I found that the </w:t>
+        <w:t xml:space="preserve"> parameter to perform a directory traversal attack. Looking for the Tomcat documentation on</w:t>
+      </w:r>
+      <w:r>
+        <w:rPr>
+          <w:lang w:val="en-US"/>
+        </w:rPr>
+        <w:t xml:space="preserve"> the</w:t>
+      </w:r>
+      <w:r>
+        <w:rPr>
+          <w:lang w:val="en-US"/>
+        </w:rPr>
+        <w:t xml:space="preserve"> Internet, I found that the </w:t>
       </w:r>
       <w:r>
         <w:rPr>
@@ -2754,12 +2766,18 @@
       </w:pPr>
       <w:bookmarkStart w:id="12" w:name="_Toc169442749"/>
       <w:r>
+        <w:rPr>
+          <w:lang w:val="en-US"/>
+        </w:rPr>
         <w:t xml:space="preserve">Figure </w:t>
       </w:r>
       <w:r>
         <w:fldChar w:fldCharType="begin"/>
       </w:r>
       <w:r>
+        <w:rPr>
+          <w:lang w:val="en-US"/>
+        </w:rPr>
         <w:instrText xml:space="preserve"> SEQ Figure \* ARABIC </w:instrText>
       </w:r>
       <w:r>
@@ -2768,6 +2786,7 @@
       <w:r>
         <w:rPr>
           <w:noProof/>
+          <w:lang w:val="en-US"/>
         </w:rPr>
         <w:t>7</w:t>
       </w:r>
@@ -2775,15 +2794,10 @@
         <w:fldChar w:fldCharType="end"/>
       </w:r>
       <w:r>
-        <w:t xml:space="preserve"> - </w:t>
-      </w:r>
-      <w:proofErr w:type="spellStart"/>
-      <w:r>
-        <w:t>Interesting</w:t>
-      </w:r>
-      <w:proofErr w:type="spellEnd"/>
-      <w:r>
-        <w:t xml:space="preserve"> file</w:t>
+        <w:rPr>
+          <w:lang w:val="en-US"/>
+        </w:rPr>
+        <w:t xml:space="preserve"> - Interesting file</w:t>
       </w:r>
       <w:bookmarkEnd w:id="12"/>
     </w:p>
@@ -2972,7 +2986,7 @@
           <w:lang w:val="en-US"/>
         </w:rPr>
         <w:drawing>
-          <wp:inline distT="0" distB="0" distL="0" distR="0" wp14:anchorId="0FA609DB" wp14:editId="4BA001E0">
+          <wp:inline distT="0" distB="0" distL="0" distR="0" wp14:anchorId="0FA609DB" wp14:editId="7234C7FA">
             <wp:extent cx="6120130" cy="914400"/>
             <wp:effectExtent l="0" t="0" r="0" b="0"/>
             <wp:docPr id="2003699374" name="Immagine 9"/>

</xml_diff>